<commit_message>
some doc file added
</commit_message>
<xml_diff>
--- a/Documents/importantCommands.docx
+++ b/Documents/importantCommands.docx
@@ -813,7 +813,6 @@
           <w:szCs w:val="28"/>
         </w:rPr>
       </w:pPr>
-      <w:bookmarkStart w:id="2" w:name="_GoBack"/>
       <w:proofErr w:type="gramStart"/>
       <w:r>
         <w:rPr>
@@ -885,7 +884,6 @@
         <w:t xml:space="preserve"> Integer(25)))</w:t>
       </w:r>
     </w:p>
-    <w:bookmarkEnd w:id="2"/>
     <w:p>
       <w:pPr>
         <w:rPr>
@@ -1642,226 +1640,352 @@
         <w:br/>
       </w:r>
     </w:p>
-    <w:p>
-      <w:pPr>
-        <w:rPr>
-          <w:sz w:val="28"/>
-          <w:szCs w:val="28"/>
-        </w:rPr>
-      </w:pPr>
-      <w:r>
-        <w:rPr>
-          <w:noProof/>
-          <w:sz w:val="28"/>
-          <w:szCs w:val="28"/>
-        </w:rPr>
-        <mc:AlternateContent>
-          <mc:Choice Requires="wps">
-            <w:drawing>
-              <wp:anchor distT="0" distB="0" distL="114300" distR="114300" simplePos="0" relativeHeight="251660288" behindDoc="0" locked="0" layoutInCell="1" allowOverlap="1" wp14:anchorId="53566A75" wp14:editId="01E2ABBC">
-                <wp:simplePos x="0" y="0"/>
-                <wp:positionH relativeFrom="column">
-                  <wp:posOffset>-2951480</wp:posOffset>
-                </wp:positionH>
-                <wp:positionV relativeFrom="paragraph">
-                  <wp:posOffset>-619760</wp:posOffset>
-                </wp:positionV>
-                <wp:extent cx="852714" cy="0"/>
-                <wp:effectExtent l="0" t="101600" r="36830" b="177800"/>
-                <wp:wrapNone/>
-                <wp:docPr id="6" name="Straight Arrow Connector 5"/>
-                <wp:cNvGraphicFramePr/>
-                <a:graphic xmlns:a="http://schemas.openxmlformats.org/drawingml/2006/main">
-                  <a:graphicData uri="http://schemas.microsoft.com/office/word/2010/wordprocessingShape">
-                    <wps:wsp>
-                      <wps:cNvCnPr/>
-                      <wps:spPr>
-                        <a:xfrm>
-                          <a:off x="0" y="0"/>
-                          <a:ext cx="852714" cy="0"/>
-                        </a:xfrm>
-                        <a:prstGeom prst="straightConnector1">
-                          <a:avLst/>
-                        </a:prstGeom>
-                        <a:ln>
-                          <a:tailEnd type="arrow"/>
-                        </a:ln>
-                      </wps:spPr>
-                      <wps:style>
-                        <a:lnRef idx="2">
-                          <a:schemeClr val="accent1"/>
-                        </a:lnRef>
-                        <a:fillRef idx="0">
-                          <a:schemeClr val="accent1"/>
-                        </a:fillRef>
-                        <a:effectRef idx="1">
-                          <a:schemeClr val="accent1"/>
-                        </a:effectRef>
-                        <a:fontRef idx="minor">
-                          <a:schemeClr val="tx1"/>
-                        </a:fontRef>
-                      </wps:style>
-                      <wps:bodyPr/>
-                    </wps:wsp>
-                  </a:graphicData>
-                </a:graphic>
-              </wp:anchor>
-            </w:drawing>
-          </mc:Choice>
-          <mc:Fallback>
-            <w:pict>
-              <v:shapetype id="_x0000_t32" coordsize="21600,21600" o:spt="32" o:oned="t" path="m0,0l21600,21600e" filled="f">
-                <v:path arrowok="t" fillok="f" o:connecttype="none"/>
-                <o:lock v:ext="edit" shapetype="t"/>
-              </v:shapetype>
-              <v:shape id="Straight Arrow Connector 5" o:spid="_x0000_s1026" type="#_x0000_t32" style="position:absolute;margin-left:-232.35pt;margin-top:-48.75pt;width:67.15pt;height:0;z-index:251660288;visibility:visible;mso-wrap-style:square;mso-wrap-distance-left:9pt;mso-wrap-distance-top:0;mso-wrap-distance-right:9pt;mso-wrap-distance-bottom:0;mso-position-horizontal:absolute;mso-position-horizontal-relative:text;mso-position-vertical:absolute;mso-position-vertical-relative:text" o:gfxdata="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" strokecolor="#4f81bd [3204]" strokeweight="2pt">
-                <v:stroke endarrow="open"/>
-                <v:shadow on="t" opacity="24903f" mv:blur="40000f" origin=",.5" offset="0,20000emu"/>
-              </v:shape>
-            </w:pict>
-          </mc:Fallback>
-        </mc:AlternateContent>
-      </w:r>
-      <w:r>
-        <w:rPr>
-          <w:noProof/>
-          <w:sz w:val="28"/>
-          <w:szCs w:val="28"/>
-        </w:rPr>
-        <mc:AlternateContent>
-          <mc:Choice Requires="wps">
-            <w:drawing>
-              <wp:anchor distT="0" distB="0" distL="114300" distR="114300" simplePos="0" relativeHeight="251666432" behindDoc="0" locked="0" layoutInCell="1" allowOverlap="1" wp14:anchorId="59E95CA8" wp14:editId="74688BAD">
-                <wp:simplePos x="0" y="0"/>
-                <wp:positionH relativeFrom="column">
-                  <wp:posOffset>-2606675</wp:posOffset>
-                </wp:positionH>
-                <wp:positionV relativeFrom="paragraph">
-                  <wp:posOffset>-424815</wp:posOffset>
-                </wp:positionV>
-                <wp:extent cx="1029607" cy="435429"/>
-                <wp:effectExtent l="50800" t="25400" r="62865" b="123825"/>
-                <wp:wrapNone/>
-                <wp:docPr id="13" name="Straight Arrow Connector 12"/>
-                <wp:cNvGraphicFramePr/>
-                <a:graphic xmlns:a="http://schemas.openxmlformats.org/drawingml/2006/main">
-                  <a:graphicData uri="http://schemas.microsoft.com/office/word/2010/wordprocessingShape">
-                    <wps:wsp>
-                      <wps:cNvCnPr/>
-                      <wps:spPr>
-                        <a:xfrm flipH="1">
-                          <a:off x="0" y="0"/>
-                          <a:ext cx="1029607" cy="435429"/>
-                        </a:xfrm>
-                        <a:prstGeom prst="straightConnector1">
-                          <a:avLst/>
-                        </a:prstGeom>
-                        <a:ln>
-                          <a:tailEnd type="arrow"/>
-                        </a:ln>
-                      </wps:spPr>
-                      <wps:style>
-                        <a:lnRef idx="2">
-                          <a:schemeClr val="accent1"/>
-                        </a:lnRef>
-                        <a:fillRef idx="0">
-                          <a:schemeClr val="accent1"/>
-                        </a:fillRef>
-                        <a:effectRef idx="1">
-                          <a:schemeClr val="accent1"/>
-                        </a:effectRef>
-                        <a:fontRef idx="minor">
-                          <a:schemeClr val="tx1"/>
-                        </a:fontRef>
-                      </wps:style>
-                      <wps:bodyPr/>
-                    </wps:wsp>
-                  </a:graphicData>
-                </a:graphic>
-              </wp:anchor>
-            </w:drawing>
-          </mc:Choice>
-          <mc:Fallback>
-            <w:pict>
-              <v:shape id="Straight Arrow Connector 12" o:spid="_x0000_s1026" type="#_x0000_t32" style="position:absolute;margin-left:-205.2pt;margin-top:-33.4pt;width:81.05pt;height:34.3pt;flip:x;z-index:251666432;visibility:visible;mso-wrap-style:square;mso-wrap-distance-left:9pt;mso-wrap-distance-top:0;mso-wrap-distance-right:9pt;mso-wrap-distance-bottom:0;mso-position-horizontal:absolute;mso-position-horizontal-relative:text;mso-position-vertical:absolute;mso-position-vertical-relative:text" o:gfxdata="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" strokecolor="#4f81bd [3204]" strokeweight="2pt">
-                <v:stroke endarrow="open"/>
-                <v:shadow on="t" opacity="24903f" mv:blur="40000f" origin=",.5" offset="0,20000emu"/>
-              </v:shape>
-            </w:pict>
-          </mc:Fallback>
-        </mc:AlternateContent>
-      </w:r>
-      <w:r>
-        <w:rPr>
-          <w:noProof/>
-          <w:sz w:val="28"/>
-          <w:szCs w:val="28"/>
-        </w:rPr>
-        <mc:AlternateContent>
-          <mc:Choice Requires="wps">
-            <w:drawing>
-              <wp:anchor distT="0" distB="0" distL="114300" distR="114300" simplePos="0" relativeHeight="251667456" behindDoc="0" locked="0" layoutInCell="1" allowOverlap="1" wp14:anchorId="22DF3CFC" wp14:editId="693366C3">
-                <wp:simplePos x="0" y="0"/>
-                <wp:positionH relativeFrom="column">
-                  <wp:posOffset>-1577340</wp:posOffset>
-                </wp:positionH>
-                <wp:positionV relativeFrom="paragraph">
-                  <wp:posOffset>-424815</wp:posOffset>
-                </wp:positionV>
-                <wp:extent cx="0" cy="435429"/>
-                <wp:effectExtent l="127000" t="25400" r="127000" b="98425"/>
-                <wp:wrapNone/>
-                <wp:docPr id="15" name="Straight Arrow Connector 14"/>
-                <wp:cNvGraphicFramePr/>
-                <a:graphic xmlns:a="http://schemas.openxmlformats.org/drawingml/2006/main">
-                  <a:graphicData uri="http://schemas.microsoft.com/office/word/2010/wordprocessingShape">
-                    <wps:wsp>
-                      <wps:cNvCnPr/>
-                      <wps:spPr>
-                        <a:xfrm>
-                          <a:off x="0" y="0"/>
-                          <a:ext cx="0" cy="435429"/>
-                        </a:xfrm>
-                        <a:prstGeom prst="straightConnector1">
-                          <a:avLst/>
-                        </a:prstGeom>
-                        <a:ln>
-                          <a:tailEnd type="arrow"/>
-                        </a:ln>
-                      </wps:spPr>
-                      <wps:style>
-                        <a:lnRef idx="2">
-                          <a:schemeClr val="accent1"/>
-                        </a:lnRef>
-                        <a:fillRef idx="0">
-                          <a:schemeClr val="accent1"/>
-                        </a:fillRef>
-                        <a:effectRef idx="1">
-                          <a:schemeClr val="accent1"/>
-                        </a:effectRef>
-                        <a:fontRef idx="minor">
-                          <a:schemeClr val="tx1"/>
-                        </a:fontRef>
-                      </wps:style>
-                      <wps:bodyPr/>
-                    </wps:wsp>
-                  </a:graphicData>
-                </a:graphic>
-              </wp:anchor>
-            </w:drawing>
-          </mc:Choice>
-          <mc:Fallback>
-            <w:pict>
-              <v:shape id="Straight Arrow Connector 14" o:spid="_x0000_s1026" type="#_x0000_t32" style="position:absolute;margin-left:-124.15pt;margin-top:-33.4pt;width:0;height:34.3pt;z-index:251667456;visibility:visible;mso-wrap-style:square;mso-wrap-distance-left:9pt;mso-wrap-distance-top:0;mso-wrap-distance-right:9pt;mso-wrap-distance-bottom:0;mso-position-horizontal:absolute;mso-position-horizontal-relative:text;mso-position-vertical:absolute;mso-position-vertical-relative:text" o:gfxdata="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" strokecolor="#4f81bd [3204]" strokeweight="2pt">
-                <v:stroke endarrow="open"/>
-                <v:shadow on="t" opacity="24903f" mv:blur="40000f" origin=",.5" offset="0,20000emu"/>
-              </v:shape>
-            </w:pict>
-          </mc:Fallback>
-        </mc:AlternateContent>
-      </w:r>
-      <w:bookmarkEnd w:id="0"/>
-      <w:bookmarkEnd w:id="1"/>
+    <w:bookmarkEnd w:id="0"/>
+    <w:bookmarkEnd w:id="1"/>
+    <w:p>
+      <w:pPr>
+        <w:pStyle w:val="NormalWeb"/>
+        <w:spacing w:before="0" w:beforeAutospacing="0" w:after="0" w:afterAutospacing="0"/>
+      </w:pPr>
+      <w:r>
+        <w:rPr>
+          <w:rFonts w:ascii="Arial" w:hAnsi="Arial" w:cs="Arial"/>
+          <w:color w:val="FF0000"/>
+          <w:sz w:val="23"/>
+          <w:szCs w:val="23"/>
+        </w:rPr>
+        <w:t>Important URI:</w:t>
+      </w:r>
+    </w:p>
+    <w:p>
+      <w:pPr>
+        <w:pStyle w:val="NormalWeb"/>
+        <w:spacing w:before="0" w:beforeAutospacing="0" w:after="0" w:afterAutospacing="0"/>
+      </w:pPr>
+      <w:hyperlink r:id="rId7" w:history="1">
+        <w:r>
+          <w:rPr>
+            <w:rStyle w:val="Hyperlink"/>
+            <w:rFonts w:ascii="Arial" w:hAnsi="Arial" w:cs="Arial"/>
+            <w:color w:val="1155CC"/>
+            <w:sz w:val="23"/>
+            <w:szCs w:val="23"/>
+          </w:rPr>
+          <w:t>http://semweb.salzburgresearch.at/apps/rdf-gravity/user_doc.html</w:t>
+        </w:r>
+      </w:hyperlink>
+    </w:p>
+    <w:p>
+      <w:pPr>
+        <w:pStyle w:val="NormalWeb"/>
+        <w:spacing w:before="0" w:beforeAutospacing="0" w:after="0" w:afterAutospacing="0"/>
+      </w:pPr>
+      <w:hyperlink r:id="rId8" w:history="1">
+        <w:r>
+          <w:rPr>
+            <w:rStyle w:val="Hyperlink"/>
+            <w:rFonts w:ascii="Arial" w:hAnsi="Arial" w:cs="Arial"/>
+            <w:color w:val="1155CC"/>
+            <w:sz w:val="23"/>
+            <w:szCs w:val="23"/>
+          </w:rPr>
+          <w:t>http://virtuoso.openlinksw.com/dataspace/doc/dav/wiki/Main/VirtRDFInsert</w:t>
+        </w:r>
+      </w:hyperlink>
+    </w:p>
+    <w:p>
+      <w:pPr>
+        <w:pStyle w:val="NormalWeb"/>
+        <w:spacing w:before="0" w:beforeAutospacing="0" w:after="0" w:afterAutospacing="0"/>
+      </w:pPr>
+      <w:hyperlink r:id="rId9" w:history="1">
+        <w:r>
+          <w:rPr>
+            <w:rStyle w:val="Hyperlink"/>
+            <w:rFonts w:ascii="Arial" w:hAnsi="Arial" w:cs="Arial"/>
+            <w:color w:val="1155CC"/>
+            <w:sz w:val="23"/>
+            <w:szCs w:val="23"/>
+          </w:rPr>
+          <w:t>http://www.rdfabout.com/demo/validator/</w:t>
+        </w:r>
+      </w:hyperlink>
+    </w:p>
+    <w:p>
+      <w:pPr>
+        <w:pStyle w:val="NormalWeb"/>
+        <w:spacing w:before="0" w:beforeAutospacing="0" w:after="0" w:afterAutospacing="0"/>
+      </w:pPr>
+      <w:hyperlink r:id="rId10" w:history="1">
+        <w:r>
+          <w:rPr>
+            <w:rStyle w:val="Hyperlink"/>
+            <w:rFonts w:ascii="Arial" w:hAnsi="Arial" w:cs="Arial"/>
+            <w:color w:val="1155CC"/>
+            <w:sz w:val="23"/>
+            <w:szCs w:val="23"/>
+          </w:rPr>
+          <w:t>http://www.iandickinson.me.uk/articles/jena-eclipse-helloworld/</w:t>
+        </w:r>
+      </w:hyperlink>
+    </w:p>
+    <w:p>
+      <w:pPr>
+        <w:pStyle w:val="NormalWeb"/>
+        <w:spacing w:before="0" w:beforeAutospacing="0" w:after="0" w:afterAutospacing="0"/>
+      </w:pPr>
+      <w:hyperlink r:id="rId11" w:history="1">
+        <w:r>
+          <w:rPr>
+            <w:rStyle w:val="Hyperlink"/>
+            <w:rFonts w:ascii="Arial" w:hAnsi="Arial" w:cs="Arial"/>
+            <w:color w:val="1155CC"/>
+            <w:sz w:val="23"/>
+            <w:szCs w:val="23"/>
+          </w:rPr>
+          <w:t>http://jena.apache.org/documentation/notes/typed-literals.html</w:t>
+        </w:r>
+      </w:hyperlink>
+    </w:p>
+    <w:p>
+      <w:pPr>
+        <w:pStyle w:val="NormalWeb"/>
+        <w:spacing w:before="0" w:beforeAutospacing="0" w:after="0" w:afterAutospacing="0"/>
+      </w:pPr>
+      <w:hyperlink r:id="rId12" w:history="1">
+        <w:r>
+          <w:rPr>
+            <w:rStyle w:val="Hyperlink"/>
+            <w:rFonts w:ascii="Arial" w:hAnsi="Arial" w:cs="Arial"/>
+            <w:color w:val="1155CC"/>
+            <w:sz w:val="23"/>
+            <w:szCs w:val="23"/>
+          </w:rPr>
+          <w:t>http://stackoverflow.com/questions/9647986/jena-how-to-add-properties-with-numeric-values</w:t>
+        </w:r>
+      </w:hyperlink>
+    </w:p>
+    <w:p>
+      <w:pPr>
+        <w:pStyle w:val="NormalWeb"/>
+        <w:spacing w:before="0" w:beforeAutospacing="0" w:after="0" w:afterAutospacing="0"/>
+      </w:pPr>
+      <w:hyperlink r:id="rId13" w:history="1">
+        <w:r>
+          <w:rPr>
+            <w:rStyle w:val="Hyperlink"/>
+            <w:rFonts w:ascii="Arial" w:hAnsi="Arial" w:cs="Arial"/>
+            <w:color w:val="1155CC"/>
+            <w:sz w:val="23"/>
+            <w:szCs w:val="23"/>
+          </w:rPr>
+          <w:t>http://www.w3.org/TR/rdf-sparql-query/</w:t>
+        </w:r>
+      </w:hyperlink>
+    </w:p>
+    <w:p>
+      <w:pPr>
+        <w:pStyle w:val="NormalWeb"/>
+        <w:spacing w:before="0" w:beforeAutospacing="0" w:after="0" w:afterAutospacing="0"/>
+      </w:pPr>
+      <w:hyperlink r:id="rId14" w:history="1">
+        <w:r>
+          <w:rPr>
+            <w:rStyle w:val="Hyperlink"/>
+            <w:rFonts w:ascii="Arial" w:hAnsi="Arial" w:cs="Arial"/>
+            <w:color w:val="1155CC"/>
+            <w:sz w:val="23"/>
+            <w:szCs w:val="23"/>
+          </w:rPr>
+          <w:t>http://www.deeptraining.com/litwin/dbdesign/fundamentalsofrelationaldatabasedesign.aspx</w:t>
+        </w:r>
+      </w:hyperlink>
+    </w:p>
+    <w:p>
+      <w:pPr>
+        <w:pStyle w:val="NormalWeb"/>
+        <w:spacing w:before="0" w:beforeAutospacing="0" w:after="0" w:afterAutospacing="0"/>
+      </w:pPr>
+      <w:hyperlink r:id="rId15" w:history="1">
+        <w:r>
+          <w:rPr>
+            <w:rStyle w:val="Hyperlink"/>
+            <w:rFonts w:ascii="Arial" w:hAnsi="Arial" w:cs="Arial"/>
+            <w:color w:val="1155CC"/>
+            <w:sz w:val="23"/>
+            <w:szCs w:val="23"/>
+          </w:rPr>
+          <w:t>http://www.anchor.com.au/hosting/support/CreatingAQuickMySQLRelationalDatabase</w:t>
+        </w:r>
+      </w:hyperlink>
+    </w:p>
+    <w:p>
+      <w:pPr>
+        <w:pStyle w:val="NormalWeb"/>
+        <w:spacing w:before="0" w:beforeAutospacing="0" w:after="0" w:afterAutospacing="0"/>
+      </w:pPr>
+      <w:hyperlink r:id="rId16" w:history="1">
+        <w:r>
+          <w:rPr>
+            <w:rStyle w:val="Hyperlink"/>
+            <w:rFonts w:ascii="Arial" w:hAnsi="Arial" w:cs="Arial"/>
+            <w:color w:val="1155CC"/>
+            <w:sz w:val="23"/>
+            <w:szCs w:val="23"/>
+          </w:rPr>
+          <w:t>http://www.cambridgesemantics.com/semantic-university/rdf-101</w:t>
+        </w:r>
+      </w:hyperlink>
+    </w:p>
+    <w:p>
+      <w:pPr>
+        <w:pStyle w:val="NormalWeb"/>
+        <w:spacing w:before="0" w:beforeAutospacing="0" w:after="0" w:afterAutospacing="0"/>
+      </w:pPr>
+      <w:hyperlink r:id="rId17" w:anchor="v=onepage&amp;q&amp;f=false" w:history="1">
+        <w:r>
+          <w:rPr>
+            <w:rStyle w:val="Hyperlink"/>
+            <w:rFonts w:ascii="Arial" w:hAnsi="Arial" w:cs="Arial"/>
+            <w:color w:val="1155CC"/>
+            <w:sz w:val="23"/>
+            <w:szCs w:val="23"/>
+          </w:rPr>
+          <w:t>http://books.google.co.uk/books?id=Nd3pPZKsfp4C&amp;printsec=frontcover&amp;source=gbs_ge_summary_r&amp;cad=0#v=onepage&amp;q&amp;f=false</w:t>
+        </w:r>
+      </w:hyperlink>
+    </w:p>
+    <w:p>
+      <w:pPr>
+        <w:pStyle w:val="NormalWeb"/>
+        <w:spacing w:before="0" w:beforeAutospacing="0" w:after="0" w:afterAutospacing="0"/>
+      </w:pPr>
+      <w:proofErr w:type="spellStart"/>
+      <w:proofErr w:type="gramStart"/>
+      <w:r>
+        <w:rPr>
+          <w:rFonts w:ascii="Arial" w:hAnsi="Arial" w:cs="Arial"/>
+          <w:color w:val="000000"/>
+          <w:sz w:val="23"/>
+          <w:szCs w:val="23"/>
+        </w:rPr>
+        <w:t>Sparql</w:t>
+      </w:r>
+      <w:proofErr w:type="spellEnd"/>
+      <w:r>
+        <w:rPr>
+          <w:rFonts w:ascii="Arial" w:hAnsi="Arial" w:cs="Arial"/>
+          <w:color w:val="000000"/>
+          <w:sz w:val="23"/>
+          <w:szCs w:val="23"/>
+        </w:rPr>
+        <w:t>(</w:t>
+      </w:r>
+      <w:proofErr w:type="gramEnd"/>
+      <w:r>
+        <w:rPr>
+          <w:rFonts w:ascii="Arial" w:hAnsi="Arial" w:cs="Arial"/>
+          <w:color w:val="000000"/>
+          <w:sz w:val="23"/>
+          <w:szCs w:val="23"/>
+        </w:rPr>
+        <w:t xml:space="preserve">very nice): </w:t>
+      </w:r>
+      <w:hyperlink r:id="rId18" w:history="1">
+        <w:r>
+          <w:rPr>
+            <w:rStyle w:val="Hyperlink"/>
+            <w:rFonts w:ascii="Arial" w:hAnsi="Arial" w:cs="Arial"/>
+            <w:color w:val="1155CC"/>
+            <w:sz w:val="23"/>
+            <w:szCs w:val="23"/>
+          </w:rPr>
+          <w:t>http://www.w3.org/TR/sparql11-query/</w:t>
+        </w:r>
+      </w:hyperlink>
+    </w:p>
+    <w:p>
+      <w:pPr>
+        <w:rPr>
+          <w:rFonts w:eastAsia="Times New Roman"/>
+        </w:rPr>
+      </w:pPr>
+      <w:r>
+        <w:rPr>
+          <w:rFonts w:eastAsia="Times New Roman"/>
+        </w:rPr>
+        <w:br/>
+      </w:r>
+    </w:p>
+    <w:p>
+      <w:pPr>
+        <w:pStyle w:val="NormalWeb"/>
+        <w:spacing w:before="0" w:beforeAutospacing="0" w:after="0" w:afterAutospacing="0"/>
+      </w:pPr>
+      <w:r>
+        <w:rPr>
+          <w:rFonts w:ascii="Arial" w:hAnsi="Arial" w:cs="Arial"/>
+          <w:color w:val="000000"/>
+          <w:sz w:val="23"/>
+          <w:szCs w:val="23"/>
+        </w:rPr>
+        <w:t xml:space="preserve">Visualisation tool? --&gt; </w:t>
+      </w:r>
+      <w:hyperlink r:id="rId19" w:history="1">
+        <w:r>
+          <w:rPr>
+            <w:rStyle w:val="Hyperlink"/>
+            <w:rFonts w:ascii="Arial" w:hAnsi="Arial" w:cs="Arial"/>
+            <w:color w:val="1155CC"/>
+            <w:sz w:val="23"/>
+            <w:szCs w:val="23"/>
+          </w:rPr>
+          <w:t>https://github.com/Graphity/graphity-browser</w:t>
+        </w:r>
+      </w:hyperlink>
+    </w:p>
+    <w:p>
+      <w:pPr>
+        <w:pStyle w:val="NormalWeb"/>
+        <w:spacing w:before="0" w:beforeAutospacing="0" w:after="0" w:afterAutospacing="0"/>
+      </w:pPr>
+      <w:r>
+        <w:rPr>
+          <w:rFonts w:ascii="Arial" w:hAnsi="Arial" w:cs="Arial"/>
+          <w:color w:val="000000"/>
+          <w:sz w:val="23"/>
+          <w:szCs w:val="23"/>
+        </w:rPr>
+        <w:t xml:space="preserve">Anna --&gt; </w:t>
+      </w:r>
+      <w:proofErr w:type="spellStart"/>
+      <w:r>
+        <w:rPr>
+          <w:rFonts w:ascii="Arial" w:hAnsi="Arial" w:cs="Arial"/>
+          <w:color w:val="000000"/>
+          <w:sz w:val="23"/>
+          <w:szCs w:val="23"/>
+        </w:rPr>
+        <w:t>Omnigraffle</w:t>
+      </w:r>
+      <w:proofErr w:type="spellEnd"/>
+    </w:p>
+    <w:p>
+      <w:pPr>
+        <w:rPr>
+          <w:rFonts w:eastAsia="Times New Roman"/>
+        </w:rPr>
+      </w:pPr>
+    </w:p>
+    <w:p>
+      <w:pPr>
+        <w:rPr>
+          <w:sz w:val="28"/>
+          <w:szCs w:val="28"/>
+        </w:rPr>
+      </w:pPr>
+      <w:bookmarkStart w:id="2" w:name="_GoBack"/>
+      <w:bookmarkEnd w:id="2"/>
     </w:p>
     <w:sectPr>
       <w:pgSz w:w="11900" w:h="16840"/>
@@ -2634,7 +2758,7 @@
 </file>
 
 <file path=customXml/itemProps1.xml><?xml version="1.0" encoding="utf-8"?>
-<ds:datastoreItem xmlns:ds="http://schemas.openxmlformats.org/officeDocument/2006/customXml" ds:itemID="{6A2F949B-567D-2D42-AF4F-10EC8EDF5D57}">
+<ds:datastoreItem xmlns:ds="http://schemas.openxmlformats.org/officeDocument/2006/customXml" ds:itemID="{BDE48696-67BE-2F49-B0BB-6ADB506DB284}">
   <ds:schemaRefs>
     <ds:schemaRef ds:uri="http://schemas.openxmlformats.org/officeDocument/2006/bibliography"/>
   </ds:schemaRefs>

</xml_diff>